<commit_message>
floof floof I did this with my dog in my lap.
I am seriously happy.  Love my doggie.  Thank you Ollie.
</commit_message>
<xml_diff>
--- a/Tournament/Accelerated Schedule.docx
+++ b/Tournament/Accelerated Schedule.docx
@@ -1614,8 +1614,6 @@
             <w:pPr>
               <w:jc w:val="center"/>
             </w:pPr>
-            <w:bookmarkStart w:id="0" w:name="_GoBack"/>
-            <w:bookmarkEnd w:id="0"/>
           </w:p>
         </w:tc>
         <w:tc>
@@ -1909,7 +1907,7 @@
             <w:tcBorders>
               <w:top w:val="single" w:sz="6" w:space="0" w:color="232F34" w:themeColor="text2"/>
             </w:tcBorders>
-            <w:shd w:val="clear" w:color="auto" w:fill="FF0000"/>
+            <w:shd w:val="clear" w:color="auto" w:fill="D9D9D9" w:themeFill="background1" w:themeFillShade="D9"/>
             <w:tcMar>
               <w:bottom w:w="72" w:type="dxa"/>
             </w:tcMar>
@@ -2102,7 +2100,7 @@
             <w:tcBorders>
               <w:bottom w:val="single" w:sz="6" w:space="0" w:color="232F34" w:themeColor="text2"/>
             </w:tcBorders>
-            <w:shd w:val="clear" w:color="auto" w:fill="FF0000"/>
+            <w:shd w:val="clear" w:color="auto" w:fill="D9D9D9" w:themeFill="background1" w:themeFillShade="D9"/>
             <w:tcMar>
               <w:top w:w="0" w:type="dxa"/>
             </w:tcMar>
@@ -3517,7 +3515,7 @@
             <w:tcBorders>
               <w:top w:val="single" w:sz="6" w:space="0" w:color="232F34" w:themeColor="text2"/>
             </w:tcBorders>
-            <w:shd w:val="clear" w:color="auto" w:fill="FF0000"/>
+            <w:shd w:val="clear" w:color="auto" w:fill="D9D9D9" w:themeFill="background1" w:themeFillShade="D9"/>
             <w:tcMar>
               <w:bottom w:w="72" w:type="dxa"/>
             </w:tcMar>
@@ -3956,7 +3954,7 @@
             <w:tcBorders>
               <w:bottom w:val="single" w:sz="6" w:space="0" w:color="232F34" w:themeColor="text2"/>
             </w:tcBorders>
-            <w:shd w:val="clear" w:color="auto" w:fill="FF0000"/>
+            <w:shd w:val="clear" w:color="auto" w:fill="D9D9D9" w:themeFill="background1" w:themeFillShade="D9"/>
             <w:tcMar>
               <w:top w:w="0" w:type="dxa"/>
             </w:tcMar>
@@ -4642,7 +4640,7 @@
         <w:tc>
           <w:tcPr>
             <w:tcW w:w="715" w:type="pct"/>
-            <w:shd w:val="clear" w:color="auto" w:fill="FF0000"/>
+            <w:shd w:val="clear" w:color="auto" w:fill="D9D9D9" w:themeFill="background1" w:themeFillShade="D9"/>
             <w:tcMar>
               <w:top w:w="0" w:type="dxa"/>
             </w:tcMar>
@@ -4696,6 +4694,8 @@
             </w:r>
           </w:p>
         </w:tc>
+        <w:bookmarkStart w:id="0" w:name="_GoBack"/>
+        <w:bookmarkEnd w:id="0"/>
       </w:tr>
       <w:tr>
         <w:trPr>
@@ -4839,7 +4839,7 @@
         <w:tc>
           <w:tcPr>
             <w:tcW w:w="715" w:type="pct"/>
-            <w:shd w:val="clear" w:color="auto" w:fill="FF0000"/>
+            <w:shd w:val="clear" w:color="auto" w:fill="D9D9D9" w:themeFill="background1" w:themeFillShade="D9"/>
             <w:tcMar>
               <w:top w:w="0" w:type="dxa"/>
             </w:tcMar>
@@ -6347,7 +6347,7 @@
 </file>
 
 <file path=customXml/itemProps1.xml><?xml version="1.0" encoding="utf-8"?>
-<ds:datastoreItem xmlns:ds="http://schemas.openxmlformats.org/officeDocument/2006/customXml" ds:itemID="{495AA6CE-DC5C-EA41-BCED-CC0A5B2D3EE8}">
+<ds:datastoreItem xmlns:ds="http://schemas.openxmlformats.org/officeDocument/2006/customXml" ds:itemID="{CE95FA93-1849-7447-BC6A-436BD43BDDF3}">
   <ds:schemaRefs>
     <ds:schemaRef ds:uri="http://schemas.openxmlformats.org/officeDocument/2006/bibliography"/>
   </ds:schemaRefs>

</xml_diff>

<commit_message>
Updates before the 11_29_2021 Session
Lots of new and awesome things.
</commit_message>
<xml_diff>
--- a/Tournament/Accelerated Schedule.docx
+++ b/Tournament/Accelerated Schedule.docx
@@ -226,6 +226,7 @@
           </w:p>
         </w:tc>
       </w:tr>
+      <w:bookmarkStart w:id="0" w:name="_GoBack" w:colFirst="1" w:colLast="6"/>
       <w:tr>
         <w:tc>
           <w:tcPr>
@@ -307,6 +308,7 @@
             <w:tcBorders>
               <w:top w:val="single" w:sz="48" w:space="0" w:color="232F34" w:themeColor="text2"/>
             </w:tcBorders>
+            <w:shd w:val="clear" w:color="auto" w:fill="auto"/>
             <w:tcMar>
               <w:bottom w:w="72" w:type="dxa"/>
             </w:tcMar>
@@ -411,7 +413,7 @@
             <w:tcBorders>
               <w:top w:val="single" w:sz="48" w:space="0" w:color="232F34" w:themeColor="text2"/>
             </w:tcBorders>
-            <w:shd w:val="clear" w:color="auto" w:fill="92D050"/>
+            <w:shd w:val="clear" w:color="auto" w:fill="auto"/>
             <w:tcMar>
               <w:bottom w:w="72" w:type="dxa"/>
             </w:tcMar>
@@ -528,6 +530,7 @@
             <w:tcBorders>
               <w:top w:val="single" w:sz="48" w:space="0" w:color="232F34" w:themeColor="text2"/>
             </w:tcBorders>
+            <w:shd w:val="clear" w:color="auto" w:fill="auto"/>
             <w:tcMar>
               <w:bottom w:w="72" w:type="dxa"/>
             </w:tcMar>
@@ -645,6 +648,7 @@
             <w:tcBorders>
               <w:top w:val="single" w:sz="48" w:space="0" w:color="232F34" w:themeColor="text2"/>
             </w:tcBorders>
+            <w:shd w:val="clear" w:color="auto" w:fill="auto"/>
             <w:tcMar>
               <w:bottom w:w="72" w:type="dxa"/>
             </w:tcMar>
@@ -761,7 +765,7 @@
             <w:tcBorders>
               <w:top w:val="single" w:sz="48" w:space="0" w:color="232F34" w:themeColor="text2"/>
             </w:tcBorders>
-            <w:shd w:val="clear" w:color="auto" w:fill="FFFF00"/>
+            <w:shd w:val="clear" w:color="auto" w:fill="auto"/>
             <w:tcMar>
               <w:bottom w:w="72" w:type="dxa"/>
             </w:tcMar>
@@ -878,6 +882,7 @@
             <w:tcBorders>
               <w:top w:val="single" w:sz="48" w:space="0" w:color="232F34" w:themeColor="text2"/>
             </w:tcBorders>
+            <w:shd w:val="clear" w:color="auto" w:fill="auto"/>
             <w:tcMar>
               <w:bottom w:w="72" w:type="dxa"/>
             </w:tcMar>
@@ -1097,6 +1102,7 @@
             <w:tcBorders>
               <w:bottom w:val="single" w:sz="6" w:space="0" w:color="232F34" w:themeColor="text2"/>
             </w:tcBorders>
+            <w:shd w:val="clear" w:color="auto" w:fill="auto"/>
             <w:tcMar>
               <w:top w:w="0" w:type="dxa"/>
             </w:tcMar>
@@ -1113,7 +1119,7 @@
             <w:tcBorders>
               <w:bottom w:val="single" w:sz="6" w:space="0" w:color="232F34" w:themeColor="text2"/>
             </w:tcBorders>
-            <w:shd w:val="clear" w:color="auto" w:fill="92D050"/>
+            <w:shd w:val="clear" w:color="auto" w:fill="auto"/>
             <w:tcMar>
               <w:top w:w="0" w:type="dxa"/>
             </w:tcMar>
@@ -1149,6 +1155,7 @@
             <w:tcBorders>
               <w:bottom w:val="single" w:sz="6" w:space="0" w:color="232F34" w:themeColor="text2"/>
             </w:tcBorders>
+            <w:shd w:val="clear" w:color="auto" w:fill="auto"/>
             <w:tcMar>
               <w:top w:w="0" w:type="dxa"/>
             </w:tcMar>
@@ -1165,6 +1172,7 @@
             <w:tcBorders>
               <w:bottom w:val="single" w:sz="6" w:space="0" w:color="232F34" w:themeColor="text2"/>
             </w:tcBorders>
+            <w:shd w:val="clear" w:color="auto" w:fill="auto"/>
             <w:tcMar>
               <w:top w:w="0" w:type="dxa"/>
             </w:tcMar>
@@ -1181,7 +1189,7 @@
             <w:tcBorders>
               <w:bottom w:val="single" w:sz="6" w:space="0" w:color="232F34" w:themeColor="text2"/>
             </w:tcBorders>
-            <w:shd w:val="clear" w:color="auto" w:fill="FFFF00"/>
+            <w:shd w:val="clear" w:color="auto" w:fill="auto"/>
             <w:tcMar>
               <w:top w:w="0" w:type="dxa"/>
             </w:tcMar>
@@ -1220,6 +1228,7 @@
             <w:tcBorders>
               <w:bottom w:val="single" w:sz="6" w:space="0" w:color="232F34" w:themeColor="text2"/>
             </w:tcBorders>
+            <w:shd w:val="clear" w:color="auto" w:fill="auto"/>
             <w:tcMar>
               <w:top w:w="0" w:type="dxa"/>
             </w:tcMar>
@@ -1289,6 +1298,7 @@
             <w:tcBorders>
               <w:top w:val="single" w:sz="6" w:space="0" w:color="232F34" w:themeColor="text2"/>
             </w:tcBorders>
+            <w:shd w:val="clear" w:color="auto" w:fill="auto"/>
             <w:tcMar>
               <w:bottom w:w="72" w:type="dxa"/>
             </w:tcMar>
@@ -1324,7 +1334,7 @@
             <w:tcBorders>
               <w:top w:val="single" w:sz="6" w:space="0" w:color="232F34" w:themeColor="text2"/>
             </w:tcBorders>
-            <w:shd w:val="clear" w:color="auto" w:fill="92D050"/>
+            <w:shd w:val="clear" w:color="auto" w:fill="auto"/>
             <w:tcMar>
               <w:bottom w:w="72" w:type="dxa"/>
             </w:tcMar>
@@ -1360,6 +1370,7 @@
             <w:tcBorders>
               <w:top w:val="single" w:sz="6" w:space="0" w:color="232F34" w:themeColor="text2"/>
             </w:tcBorders>
+            <w:shd w:val="clear" w:color="auto" w:fill="auto"/>
             <w:tcMar>
               <w:bottom w:w="72" w:type="dxa"/>
             </w:tcMar>
@@ -1395,6 +1406,7 @@
             <w:tcBorders>
               <w:top w:val="single" w:sz="6" w:space="0" w:color="232F34" w:themeColor="text2"/>
             </w:tcBorders>
+            <w:shd w:val="clear" w:color="auto" w:fill="auto"/>
             <w:tcMar>
               <w:bottom w:w="72" w:type="dxa"/>
             </w:tcMar>
@@ -1430,7 +1442,7 @@
             <w:tcBorders>
               <w:top w:val="single" w:sz="6" w:space="0" w:color="232F34" w:themeColor="text2"/>
             </w:tcBorders>
-            <w:shd w:val="clear" w:color="auto" w:fill="FFFF00"/>
+            <w:shd w:val="clear" w:color="auto" w:fill="auto"/>
             <w:tcMar>
               <w:bottom w:w="72" w:type="dxa"/>
             </w:tcMar>
@@ -1466,6 +1478,7 @@
             <w:tcBorders>
               <w:top w:val="single" w:sz="6" w:space="0" w:color="232F34" w:themeColor="text2"/>
             </w:tcBorders>
+            <w:shd w:val="clear" w:color="auto" w:fill="auto"/>
             <w:tcMar>
               <w:bottom w:w="72" w:type="dxa"/>
             </w:tcMar>
@@ -1538,6 +1551,7 @@
             <w:tcBorders>
               <w:bottom w:val="single" w:sz="6" w:space="0" w:color="232F34" w:themeColor="text2"/>
             </w:tcBorders>
+            <w:shd w:val="clear" w:color="auto" w:fill="auto"/>
             <w:tcMar>
               <w:top w:w="0" w:type="dxa"/>
             </w:tcMar>
@@ -1554,7 +1568,7 @@
             <w:tcBorders>
               <w:bottom w:val="single" w:sz="6" w:space="0" w:color="232F34" w:themeColor="text2"/>
             </w:tcBorders>
-            <w:shd w:val="clear" w:color="auto" w:fill="92D050"/>
+            <w:shd w:val="clear" w:color="auto" w:fill="auto"/>
             <w:tcMar>
               <w:top w:w="0" w:type="dxa"/>
             </w:tcMar>
@@ -1590,6 +1604,7 @@
             <w:tcBorders>
               <w:bottom w:val="single" w:sz="6" w:space="0" w:color="232F34" w:themeColor="text2"/>
             </w:tcBorders>
+            <w:shd w:val="clear" w:color="auto" w:fill="auto"/>
             <w:tcMar>
               <w:top w:w="0" w:type="dxa"/>
             </w:tcMar>
@@ -1606,6 +1621,7 @@
             <w:tcBorders>
               <w:bottom w:val="single" w:sz="6" w:space="0" w:color="232F34" w:themeColor="text2"/>
             </w:tcBorders>
+            <w:shd w:val="clear" w:color="auto" w:fill="auto"/>
             <w:tcMar>
               <w:top w:w="0" w:type="dxa"/>
             </w:tcMar>
@@ -1622,7 +1638,7 @@
             <w:tcBorders>
               <w:bottom w:val="single" w:sz="6" w:space="0" w:color="232F34" w:themeColor="text2"/>
             </w:tcBorders>
-            <w:shd w:val="clear" w:color="auto" w:fill="FFFF00"/>
+            <w:shd w:val="clear" w:color="auto" w:fill="auto"/>
             <w:tcMar>
               <w:top w:w="0" w:type="dxa"/>
             </w:tcMar>
@@ -1658,6 +1674,7 @@
             <w:tcBorders>
               <w:bottom w:val="single" w:sz="6" w:space="0" w:color="232F34" w:themeColor="text2"/>
             </w:tcBorders>
+            <w:shd w:val="clear" w:color="auto" w:fill="auto"/>
             <w:tcMar>
               <w:top w:w="0" w:type="dxa"/>
             </w:tcMar>
@@ -1730,6 +1747,7 @@
             <w:tcBorders>
               <w:top w:val="single" w:sz="6" w:space="0" w:color="232F34" w:themeColor="text2"/>
             </w:tcBorders>
+            <w:shd w:val="clear" w:color="auto" w:fill="auto"/>
             <w:tcMar>
               <w:bottom w:w="72" w:type="dxa"/>
             </w:tcMar>
@@ -1765,7 +1783,7 @@
             <w:tcBorders>
               <w:top w:val="single" w:sz="6" w:space="0" w:color="232F34" w:themeColor="text2"/>
             </w:tcBorders>
-            <w:shd w:val="clear" w:color="auto" w:fill="92D050"/>
+            <w:shd w:val="clear" w:color="auto" w:fill="auto"/>
             <w:tcMar>
               <w:bottom w:w="72" w:type="dxa"/>
             </w:tcMar>
@@ -1801,6 +1819,7 @@
             <w:tcBorders>
               <w:top w:val="single" w:sz="6" w:space="0" w:color="232F34" w:themeColor="text2"/>
             </w:tcBorders>
+            <w:shd w:val="clear" w:color="auto" w:fill="auto"/>
             <w:tcMar>
               <w:bottom w:w="72" w:type="dxa"/>
             </w:tcMar>
@@ -1836,6 +1855,7 @@
             <w:tcBorders>
               <w:top w:val="single" w:sz="6" w:space="0" w:color="232F34" w:themeColor="text2"/>
             </w:tcBorders>
+            <w:shd w:val="clear" w:color="auto" w:fill="auto"/>
             <w:tcMar>
               <w:bottom w:w="72" w:type="dxa"/>
             </w:tcMar>
@@ -1871,7 +1891,7 @@
             <w:tcBorders>
               <w:top w:val="single" w:sz="6" w:space="0" w:color="232F34" w:themeColor="text2"/>
             </w:tcBorders>
-            <w:shd w:val="clear" w:color="auto" w:fill="FFFF00"/>
+            <w:shd w:val="clear" w:color="auto" w:fill="auto"/>
             <w:tcMar>
               <w:bottom w:w="72" w:type="dxa"/>
             </w:tcMar>
@@ -1907,7 +1927,7 @@
             <w:tcBorders>
               <w:top w:val="single" w:sz="6" w:space="0" w:color="232F34" w:themeColor="text2"/>
             </w:tcBorders>
-            <w:shd w:val="clear" w:color="auto" w:fill="D9D9D9" w:themeFill="background1" w:themeFillShade="D9"/>
+            <w:shd w:val="clear" w:color="auto" w:fill="auto"/>
             <w:tcMar>
               <w:bottom w:w="72" w:type="dxa"/>
             </w:tcMar>
@@ -1980,6 +2000,7 @@
             <w:tcBorders>
               <w:bottom w:val="single" w:sz="6" w:space="0" w:color="232F34" w:themeColor="text2"/>
             </w:tcBorders>
+            <w:shd w:val="clear" w:color="auto" w:fill="auto"/>
             <w:tcMar>
               <w:top w:w="0" w:type="dxa"/>
             </w:tcMar>
@@ -1996,7 +2017,7 @@
             <w:tcBorders>
               <w:bottom w:val="single" w:sz="6" w:space="0" w:color="232F34" w:themeColor="text2"/>
             </w:tcBorders>
-            <w:shd w:val="clear" w:color="auto" w:fill="92D050"/>
+            <w:shd w:val="clear" w:color="auto" w:fill="auto"/>
             <w:tcMar>
               <w:top w:w="0" w:type="dxa"/>
             </w:tcMar>
@@ -2032,6 +2053,7 @@
             <w:tcBorders>
               <w:bottom w:val="single" w:sz="6" w:space="0" w:color="232F34" w:themeColor="text2"/>
             </w:tcBorders>
+            <w:shd w:val="clear" w:color="auto" w:fill="auto"/>
             <w:tcMar>
               <w:top w:w="0" w:type="dxa"/>
             </w:tcMar>
@@ -2048,6 +2070,7 @@
             <w:tcBorders>
               <w:bottom w:val="single" w:sz="6" w:space="0" w:color="232F34" w:themeColor="text2"/>
             </w:tcBorders>
+            <w:shd w:val="clear" w:color="auto" w:fill="auto"/>
             <w:tcMar>
               <w:top w:w="0" w:type="dxa"/>
             </w:tcMar>
@@ -2064,7 +2087,7 @@
             <w:tcBorders>
               <w:bottom w:val="single" w:sz="6" w:space="0" w:color="232F34" w:themeColor="text2"/>
             </w:tcBorders>
-            <w:shd w:val="clear" w:color="auto" w:fill="FFFF00"/>
+            <w:shd w:val="clear" w:color="auto" w:fill="auto"/>
             <w:tcMar>
               <w:top w:w="0" w:type="dxa"/>
             </w:tcMar>
@@ -2100,7 +2123,7 @@
             <w:tcBorders>
               <w:bottom w:val="single" w:sz="6" w:space="0" w:color="232F34" w:themeColor="text2"/>
             </w:tcBorders>
-            <w:shd w:val="clear" w:color="auto" w:fill="D9D9D9" w:themeFill="background1" w:themeFillShade="D9"/>
+            <w:shd w:val="clear" w:color="auto" w:fill="auto"/>
             <w:tcMar>
               <w:top w:w="0" w:type="dxa"/>
             </w:tcMar>
@@ -2193,7 +2216,7 @@
             <w:tcBorders>
               <w:top w:val="single" w:sz="6" w:space="0" w:color="232F34" w:themeColor="text2"/>
             </w:tcBorders>
-            <w:shd w:val="clear" w:color="auto" w:fill="FFFF00"/>
+            <w:shd w:val="clear" w:color="auto" w:fill="auto"/>
             <w:tcMar>
               <w:bottom w:w="72" w:type="dxa"/>
             </w:tcMar>
@@ -2229,7 +2252,7 @@
             <w:tcBorders>
               <w:top w:val="single" w:sz="6" w:space="0" w:color="232F34" w:themeColor="text2"/>
             </w:tcBorders>
-            <w:shd w:val="clear" w:color="auto" w:fill="92D050"/>
+            <w:shd w:val="clear" w:color="auto" w:fill="auto"/>
             <w:tcMar>
               <w:bottom w:w="72" w:type="dxa"/>
             </w:tcMar>
@@ -2265,7 +2288,7 @@
             <w:tcBorders>
               <w:top w:val="single" w:sz="6" w:space="0" w:color="232F34" w:themeColor="text2"/>
             </w:tcBorders>
-            <w:shd w:val="clear" w:color="auto" w:fill="FFFF00"/>
+            <w:shd w:val="clear" w:color="auto" w:fill="auto"/>
             <w:tcMar>
               <w:bottom w:w="72" w:type="dxa"/>
             </w:tcMar>
@@ -2301,6 +2324,7 @@
             <w:tcBorders>
               <w:top w:val="single" w:sz="6" w:space="0" w:color="232F34" w:themeColor="text2"/>
             </w:tcBorders>
+            <w:shd w:val="clear" w:color="auto" w:fill="auto"/>
             <w:tcMar>
               <w:bottom w:w="72" w:type="dxa"/>
             </w:tcMar>
@@ -2336,7 +2360,7 @@
             <w:tcBorders>
               <w:top w:val="single" w:sz="6" w:space="0" w:color="232F34" w:themeColor="text2"/>
             </w:tcBorders>
-            <w:shd w:val="clear" w:color="auto" w:fill="FFFF00"/>
+            <w:shd w:val="clear" w:color="auto" w:fill="auto"/>
             <w:tcMar>
               <w:bottom w:w="72" w:type="dxa"/>
             </w:tcMar>
@@ -2372,6 +2396,7 @@
             <w:tcBorders>
               <w:top w:val="single" w:sz="6" w:space="0" w:color="232F34" w:themeColor="text2"/>
             </w:tcBorders>
+            <w:shd w:val="clear" w:color="auto" w:fill="auto"/>
             <w:tcMar>
               <w:bottom w:w="72" w:type="dxa"/>
             </w:tcMar>
@@ -2444,7 +2469,7 @@
             <w:tcBorders>
               <w:bottom w:val="single" w:sz="6" w:space="0" w:color="232F34" w:themeColor="text2"/>
             </w:tcBorders>
-            <w:shd w:val="clear" w:color="auto" w:fill="FFFF00"/>
+            <w:shd w:val="clear" w:color="auto" w:fill="auto"/>
             <w:tcMar>
               <w:top w:w="0" w:type="dxa"/>
             </w:tcMar>
@@ -2480,7 +2505,7 @@
             <w:tcBorders>
               <w:bottom w:val="single" w:sz="6" w:space="0" w:color="232F34" w:themeColor="text2"/>
             </w:tcBorders>
-            <w:shd w:val="clear" w:color="auto" w:fill="92D050"/>
+            <w:shd w:val="clear" w:color="auto" w:fill="auto"/>
             <w:tcMar>
               <w:top w:w="0" w:type="dxa"/>
             </w:tcMar>
@@ -2516,7 +2541,7 @@
             <w:tcBorders>
               <w:bottom w:val="single" w:sz="6" w:space="0" w:color="232F34" w:themeColor="text2"/>
             </w:tcBorders>
-            <w:shd w:val="clear" w:color="auto" w:fill="FFFF00"/>
+            <w:shd w:val="clear" w:color="auto" w:fill="auto"/>
             <w:tcMar>
               <w:top w:w="0" w:type="dxa"/>
             </w:tcMar>
@@ -2552,6 +2577,7 @@
             <w:tcBorders>
               <w:bottom w:val="single" w:sz="6" w:space="0" w:color="232F34" w:themeColor="text2"/>
             </w:tcBorders>
+            <w:shd w:val="clear" w:color="auto" w:fill="auto"/>
             <w:tcMar>
               <w:top w:w="0" w:type="dxa"/>
             </w:tcMar>
@@ -2571,7 +2597,7 @@
             <w:tcBorders>
               <w:bottom w:val="single" w:sz="6" w:space="0" w:color="232F34" w:themeColor="text2"/>
             </w:tcBorders>
-            <w:shd w:val="clear" w:color="auto" w:fill="FFFF00"/>
+            <w:shd w:val="clear" w:color="auto" w:fill="auto"/>
             <w:tcMar>
               <w:top w:w="0" w:type="dxa"/>
             </w:tcMar>
@@ -2610,6 +2636,7 @@
             <w:tcBorders>
               <w:bottom w:val="single" w:sz="6" w:space="0" w:color="232F34" w:themeColor="text2"/>
             </w:tcBorders>
+            <w:shd w:val="clear" w:color="auto" w:fill="auto"/>
             <w:tcMar>
               <w:top w:w="0" w:type="dxa"/>
             </w:tcMar>
@@ -2863,7 +2890,7 @@
             <w:tcBorders>
               <w:top w:val="single" w:sz="6" w:space="0" w:color="232F34" w:themeColor="text2"/>
             </w:tcBorders>
-            <w:shd w:val="clear" w:color="auto" w:fill="FFFF00"/>
+            <w:shd w:val="clear" w:color="auto" w:fill="auto"/>
             <w:tcMar>
               <w:bottom w:w="72" w:type="dxa"/>
             </w:tcMar>
@@ -3001,7 +3028,7 @@
             <w:tcBorders>
               <w:top w:val="single" w:sz="6" w:space="0" w:color="232F34" w:themeColor="text2"/>
             </w:tcBorders>
-            <w:shd w:val="clear" w:color="auto" w:fill="92D050"/>
+            <w:shd w:val="clear" w:color="auto" w:fill="auto"/>
             <w:tcMar>
               <w:bottom w:w="72" w:type="dxa"/>
             </w:tcMar>
@@ -3139,6 +3166,7 @@
             <w:tcBorders>
               <w:top w:val="single" w:sz="6" w:space="0" w:color="232F34" w:themeColor="text2"/>
             </w:tcBorders>
+            <w:shd w:val="clear" w:color="auto" w:fill="auto"/>
             <w:tcMar>
               <w:bottom w:w="72" w:type="dxa"/>
             </w:tcMar>
@@ -3261,6 +3289,7 @@
             <w:tcBorders>
               <w:top w:val="single" w:sz="6" w:space="0" w:color="232F34" w:themeColor="text2"/>
             </w:tcBorders>
+            <w:shd w:val="clear" w:color="auto" w:fill="auto"/>
             <w:tcMar>
               <w:bottom w:w="72" w:type="dxa"/>
             </w:tcMar>
@@ -3383,7 +3412,7 @@
             <w:tcBorders>
               <w:top w:val="single" w:sz="6" w:space="0" w:color="232F34" w:themeColor="text2"/>
             </w:tcBorders>
-            <w:shd w:val="clear" w:color="auto" w:fill="FFFF00"/>
+            <w:shd w:val="clear" w:color="auto" w:fill="auto"/>
             <w:tcMar>
               <w:bottom w:w="72" w:type="dxa"/>
             </w:tcMar>
@@ -3515,7 +3544,7 @@
             <w:tcBorders>
               <w:top w:val="single" w:sz="6" w:space="0" w:color="232F34" w:themeColor="text2"/>
             </w:tcBorders>
-            <w:shd w:val="clear" w:color="auto" w:fill="D9D9D9" w:themeFill="background1" w:themeFillShade="D9"/>
+            <w:shd w:val="clear" w:color="auto" w:fill="auto"/>
             <w:tcMar>
               <w:bottom w:w="72" w:type="dxa"/>
             </w:tcMar>
@@ -3800,7 +3829,7 @@
             <w:tcBorders>
               <w:bottom w:val="single" w:sz="6" w:space="0" w:color="232F34" w:themeColor="text2"/>
             </w:tcBorders>
-            <w:shd w:val="clear" w:color="auto" w:fill="FFFF00"/>
+            <w:shd w:val="clear" w:color="auto" w:fill="auto"/>
             <w:tcMar>
               <w:top w:w="0" w:type="dxa"/>
             </w:tcMar>
@@ -3836,7 +3865,7 @@
             <w:tcBorders>
               <w:bottom w:val="single" w:sz="6" w:space="0" w:color="232F34" w:themeColor="text2"/>
             </w:tcBorders>
-            <w:shd w:val="clear" w:color="auto" w:fill="92D050"/>
+            <w:shd w:val="clear" w:color="auto" w:fill="auto"/>
             <w:tcMar>
               <w:top w:w="0" w:type="dxa"/>
             </w:tcMar>
@@ -3872,6 +3901,7 @@
             <w:tcBorders>
               <w:bottom w:val="single" w:sz="6" w:space="0" w:color="232F34" w:themeColor="text2"/>
             </w:tcBorders>
+            <w:shd w:val="clear" w:color="auto" w:fill="auto"/>
             <w:tcMar>
               <w:top w:w="0" w:type="dxa"/>
             </w:tcMar>
@@ -3891,6 +3921,7 @@
             <w:tcBorders>
               <w:bottom w:val="single" w:sz="6" w:space="0" w:color="232F34" w:themeColor="text2"/>
             </w:tcBorders>
+            <w:shd w:val="clear" w:color="auto" w:fill="auto"/>
             <w:tcMar>
               <w:top w:w="0" w:type="dxa"/>
             </w:tcMar>
@@ -3910,7 +3941,7 @@
             <w:tcBorders>
               <w:bottom w:val="single" w:sz="6" w:space="0" w:color="232F34" w:themeColor="text2"/>
             </w:tcBorders>
-            <w:shd w:val="clear" w:color="auto" w:fill="FFFF00"/>
+            <w:shd w:val="clear" w:color="auto" w:fill="auto"/>
             <w:tcMar>
               <w:top w:w="0" w:type="dxa"/>
             </w:tcMar>
@@ -3954,7 +3985,7 @@
             <w:tcBorders>
               <w:bottom w:val="single" w:sz="6" w:space="0" w:color="232F34" w:themeColor="text2"/>
             </w:tcBorders>
-            <w:shd w:val="clear" w:color="auto" w:fill="D9D9D9" w:themeFill="background1" w:themeFillShade="D9"/>
+            <w:shd w:val="clear" w:color="auto" w:fill="auto"/>
             <w:tcMar>
               <w:top w:w="0" w:type="dxa"/>
             </w:tcMar>
@@ -3985,6 +4016,7 @@
           </w:p>
         </w:tc>
       </w:tr>
+      <w:bookmarkEnd w:id="0"/>
       <w:tr>
         <w:tc>
           <w:tcPr>
@@ -4566,7 +4598,7 @@
         <w:tc>
           <w:tcPr>
             <w:tcW w:w="714" w:type="pct"/>
-            <w:shd w:val="clear" w:color="auto" w:fill="92D050"/>
+            <w:shd w:val="clear" w:color="auto" w:fill="auto"/>
             <w:tcMar>
               <w:top w:w="0" w:type="dxa"/>
             </w:tcMar>
@@ -4621,7 +4653,7 @@
         <w:tc>
           <w:tcPr>
             <w:tcW w:w="714" w:type="pct"/>
-            <w:shd w:val="clear" w:color="auto" w:fill="FFFF00"/>
+            <w:shd w:val="clear" w:color="auto" w:fill="auto"/>
             <w:tcMar>
               <w:top w:w="0" w:type="dxa"/>
             </w:tcMar>
@@ -4640,7 +4672,7 @@
         <w:tc>
           <w:tcPr>
             <w:tcW w:w="715" w:type="pct"/>
-            <w:shd w:val="clear" w:color="auto" w:fill="D9D9D9" w:themeFill="background1" w:themeFillShade="D9"/>
+            <w:shd w:val="clear" w:color="auto" w:fill="auto"/>
             <w:tcMar>
               <w:top w:w="0" w:type="dxa"/>
             </w:tcMar>
@@ -4694,8 +4726,6 @@
             </w:r>
           </w:p>
         </w:tc>
-        <w:bookmarkStart w:id="0" w:name="_GoBack"/>
-        <w:bookmarkEnd w:id="0"/>
       </w:tr>
       <w:tr>
         <w:trPr>
@@ -4730,7 +4760,7 @@
         <w:tc>
           <w:tcPr>
             <w:tcW w:w="714" w:type="pct"/>
-            <w:shd w:val="clear" w:color="auto" w:fill="92D050"/>
+            <w:shd w:val="clear" w:color="auto" w:fill="auto"/>
             <w:tcMar>
               <w:top w:w="0" w:type="dxa"/>
             </w:tcMar>
@@ -4795,7 +4825,7 @@
         <w:tc>
           <w:tcPr>
             <w:tcW w:w="714" w:type="pct"/>
-            <w:shd w:val="clear" w:color="auto" w:fill="FFFF00"/>
+            <w:shd w:val="clear" w:color="auto" w:fill="auto"/>
             <w:tcMar>
               <w:top w:w="0" w:type="dxa"/>
             </w:tcMar>
@@ -4839,7 +4869,7 @@
         <w:tc>
           <w:tcPr>
             <w:tcW w:w="715" w:type="pct"/>
-            <w:shd w:val="clear" w:color="auto" w:fill="D9D9D9" w:themeFill="background1" w:themeFillShade="D9"/>
+            <w:shd w:val="clear" w:color="auto" w:fill="auto"/>
             <w:tcMar>
               <w:top w:w="0" w:type="dxa"/>
             </w:tcMar>
@@ -6347,7 +6377,7 @@
 </file>
 
 <file path=customXml/itemProps1.xml><?xml version="1.0" encoding="utf-8"?>
-<ds:datastoreItem xmlns:ds="http://schemas.openxmlformats.org/officeDocument/2006/customXml" ds:itemID="{CE95FA93-1849-7447-BC6A-436BD43BDDF3}">
+<ds:datastoreItem xmlns:ds="http://schemas.openxmlformats.org/officeDocument/2006/customXml" ds:itemID="{F4ECE110-5D60-E842-8C4E-986CADCD00F5}">
   <ds:schemaRefs>
     <ds:schemaRef ds:uri="http://schemas.openxmlformats.org/officeDocument/2006/bibliography"/>
   </ds:schemaRefs>

</xml_diff>